<commit_message>
[MOD] added complete example of docker file
</commit_message>
<xml_diff>
--- a/SK/basic_docker_command/Basic Docker Concept.docx
+++ b/SK/basic_docker_command/Basic Docker Concept.docx
@@ -1408,115 +1408,448 @@
     <w:p>
       <w:pPr>
         <w:rPr>
-          <w:sz w:val="28"/>
-        </w:rPr>
-      </w:pPr>
-      <w:r>
-        <w:rPr>
-          <w:sz w:val="28"/>
+          <w:b/>
+          <w:color w:val="984806" w:themeColor="accent6" w:themeShade="80"/>
+          <w:sz w:val="52"/>
+        </w:rPr>
+      </w:pPr>
+      <w:r>
+        <w:rPr>
+          <w:b/>
+          <w:color w:val="984806" w:themeColor="accent6" w:themeShade="80"/>
+          <w:sz w:val="52"/>
         </w:rPr>
         <w:lastRenderedPageBreak/>
-        <w:t>Pull</w:t>
-      </w:r>
-    </w:p>
-    <w:p>
-      <w:pPr>
-        <w:rPr>
-          <w:sz w:val="28"/>
-        </w:rPr>
-      </w:pPr>
-      <w:r>
-        <w:rPr>
-          <w:sz w:val="28"/>
-        </w:rPr>
-        <w:t>Ex:</w:t>
-      </w:r>
-      <w:r>
-        <w:t xml:space="preserve"> </w:t>
-      </w:r>
+        <w:t xml:space="preserve">Best Complete example </w:t>
+      </w:r>
+      <w:r>
+        <w:rPr>
+          <w:b/>
+          <w:color w:val="984806" w:themeColor="accent6" w:themeShade="80"/>
+          <w:sz w:val="52"/>
+        </w:rPr>
+        <w:t>(Windows)</w:t>
+      </w:r>
+    </w:p>
+    <w:p>
+      <w:pPr>
+        <w:rPr>
+          <w:color w:val="FF0000"/>
+          <w:sz w:val="28"/>
+        </w:rPr>
+      </w:pPr>
       <w:proofErr w:type="spellStart"/>
       <w:r>
         <w:rPr>
-          <w:sz w:val="28"/>
-        </w:rPr>
-        <w:t>docker</w:t>
+          <w:color w:val="FF0000"/>
+          <w:sz w:val="28"/>
+        </w:rPr>
+        <w:t>Dockerfile</w:t>
       </w:r>
       <w:proofErr w:type="spellEnd"/>
       <w:r>
         <w:rPr>
-          <w:sz w:val="28"/>
-        </w:rPr>
-        <w:t xml:space="preserve"> pull sk5277/fintech</w:t>
+          <w:color w:val="FF0000"/>
+          <w:sz w:val="28"/>
+        </w:rPr>
+        <w:t>:</w:t>
+      </w:r>
+    </w:p>
+    <w:p>
+      <w:pPr>
+        <w:rPr>
+          <w:sz w:val="28"/>
+        </w:rPr>
+      </w:pPr>
+      <w:r>
+        <w:rPr>
+          <w:sz w:val="28"/>
+        </w:rPr>
+        <w:t xml:space="preserve">#simple example of </w:t>
+      </w:r>
+      <w:proofErr w:type="spellStart"/>
+      <w:r>
+        <w:rPr>
+          <w:sz w:val="28"/>
+        </w:rPr>
+        <w:t>dockerfile</w:t>
+      </w:r>
+      <w:proofErr w:type="spellEnd"/>
+    </w:p>
+    <w:p>
+      <w:pPr>
+        <w:rPr>
+          <w:sz w:val="28"/>
+        </w:rPr>
+      </w:pPr>
+      <w:r>
+        <w:rPr>
+          <w:sz w:val="28"/>
+        </w:rPr>
+        <w:t xml:space="preserve">FROM </w:t>
+      </w:r>
+      <w:proofErr w:type="spellStart"/>
+      <w:r>
+        <w:rPr>
+          <w:sz w:val="28"/>
+        </w:rPr>
+        <w:t>ubuntu</w:t>
       </w:r>
       <w:proofErr w:type="gramStart"/>
       <w:r>
         <w:rPr>
           <w:sz w:val="28"/>
         </w:rPr>
-        <w:t>:1.0</w:t>
-      </w:r>
-      <w:proofErr w:type="gramEnd"/>
-    </w:p>
-    <w:p>
-      <w:pPr>
-        <w:rPr>
-          <w:sz w:val="28"/>
-        </w:rPr>
-      </w:pPr>
-      <w:r>
-        <w:rPr>
-          <w:color w:val="FF0000"/>
-          <w:sz w:val="28"/>
-        </w:rPr>
-        <w:t>Note</w:t>
-      </w:r>
-      <w:r>
-        <w:rPr>
-          <w:sz w:val="28"/>
-        </w:rPr>
-        <w:t>:</w:t>
-      </w:r>
-    </w:p>
-    <w:p>
-      <w:pPr>
-        <w:rPr>
-          <w:color w:val="FF0000"/>
-          <w:sz w:val="28"/>
-        </w:rPr>
-      </w:pPr>
-      <w:r>
-        <w:rPr>
-          <w:sz w:val="28"/>
-        </w:rPr>
-        <w:tab/>
-      </w:r>
-      <w:proofErr w:type="gramStart"/>
-      <w:r>
-        <w:rPr>
-          <w:color w:val="FF0000"/>
-          <w:sz w:val="28"/>
-        </w:rPr>
-        <w:t>sk5277/</w:t>
-      </w:r>
-      <w:proofErr w:type="spellStart"/>
-      <w:r>
-        <w:rPr>
-          <w:color w:val="FF0000"/>
-          <w:sz w:val="28"/>
-        </w:rPr>
-        <w:t>fintech</w:t>
+        <w:t>:latest</w:t>
       </w:r>
       <w:proofErr w:type="spellEnd"/>
       <w:proofErr w:type="gramEnd"/>
-      <w:r>
+    </w:p>
+    <w:p>
+      <w:pPr>
+        <w:rPr>
+          <w:sz w:val="28"/>
+        </w:rPr>
+      </w:pPr>
+      <w:r>
+        <w:rPr>
+          <w:sz w:val="28"/>
+        </w:rPr>
+        <w:t>MAINT</w:t>
+      </w:r>
+      <w:r>
+        <w:rPr>
+          <w:sz w:val="28"/>
+        </w:rPr>
+        <w:t>AINER singhsushil5277@gmail.com</w:t>
+      </w:r>
+    </w:p>
+    <w:p>
+      <w:pPr>
+        <w:rPr>
+          <w:sz w:val="28"/>
+        </w:rPr>
+      </w:pPr>
+      <w:r>
+        <w:rPr>
+          <w:sz w:val="28"/>
+        </w:rPr>
+        <w:t>RUN apt-get update</w:t>
+      </w:r>
+    </w:p>
+    <w:p>
+      <w:pPr>
+        <w:rPr>
+          <w:sz w:val="28"/>
+        </w:rPr>
+      </w:pPr>
+      <w:r>
+        <w:rPr>
+          <w:sz w:val="28"/>
+        </w:rPr>
+        <w:t>RUN apt-get install -y python</w:t>
+      </w:r>
+    </w:p>
+    <w:p>
+      <w:pPr>
+        <w:rPr>
+          <w:sz w:val="28"/>
+        </w:rPr>
+      </w:pPr>
+    </w:p>
+    <w:p>
+      <w:pPr>
+        <w:rPr>
+          <w:sz w:val="28"/>
+        </w:rPr>
+      </w:pPr>
+      <w:r>
+        <w:rPr>
+          <w:sz w:val="28"/>
+        </w:rPr>
+        <w:t>COPY hello.py /home</w:t>
+      </w:r>
+    </w:p>
+    <w:p>
+      <w:pPr>
+        <w:rPr>
+          <w:sz w:val="28"/>
+        </w:rPr>
+      </w:pPr>
+      <w:r>
+        <w:rPr>
+          <w:sz w:val="28"/>
+        </w:rPr>
+        <w:t>WORKDIR /home</w:t>
+      </w:r>
+    </w:p>
+    <w:p>
+      <w:pPr>
         <w:rPr>
           <w:color w:val="FF0000"/>
           <w:sz w:val="28"/>
         </w:rPr>
-        <w:t>-&gt; repo name</w:t>
-      </w:r>
+      </w:pPr>
+      <w:proofErr w:type="spellStart"/>
+      <w:r>
+        <w:rPr>
+          <w:color w:val="FF0000"/>
+          <w:sz w:val="28"/>
+        </w:rPr>
+        <w:t>Bulit</w:t>
+      </w:r>
+      <w:proofErr w:type="spellEnd"/>
+      <w:r>
+        <w:rPr>
+          <w:color w:val="FF0000"/>
+          <w:sz w:val="28"/>
+        </w:rPr>
+        <w:t xml:space="preserve"> command:</w:t>
+      </w:r>
+    </w:p>
+    <w:p>
+      <w:pPr>
+        <w:rPr>
+          <w:sz w:val="24"/>
+        </w:rPr>
+      </w:pPr>
+      <w:proofErr w:type="spellStart"/>
+      <w:proofErr w:type="gramStart"/>
+      <w:r>
+        <w:rPr>
+          <w:sz w:val="24"/>
+        </w:rPr>
+        <w:t>docker</w:t>
+      </w:r>
+      <w:proofErr w:type="spellEnd"/>
+      <w:proofErr w:type="gramEnd"/>
+      <w:r>
+        <w:rPr>
+          <w:sz w:val="24"/>
+        </w:rPr>
+        <w:t xml:space="preserve"> build </w:t>
+      </w:r>
+      <w:r>
+        <w:rPr>
+          <w:sz w:val="24"/>
+        </w:rPr>
+        <w:t xml:space="preserve"> –</w:t>
+      </w:r>
+      <w:r>
+        <w:rPr>
+          <w:sz w:val="24"/>
+        </w:rPr>
+        <w:t>t</w:t>
+      </w:r>
+      <w:r>
+        <w:rPr>
+          <w:sz w:val="24"/>
+        </w:rPr>
+        <w:t xml:space="preserve"> </w:t>
+      </w:r>
+      <w:r>
+        <w:rPr>
+          <w:sz w:val="24"/>
+        </w:rPr>
+        <w:t xml:space="preserve"> "</w:t>
+      </w:r>
+      <w:proofErr w:type="spellStart"/>
+      <w:r>
+        <w:rPr>
+          <w:sz w:val="24"/>
+        </w:rPr>
+        <w:t>hello_python:dockerfiles</w:t>
+      </w:r>
+      <w:proofErr w:type="spellEnd"/>
+      <w:r>
+        <w:rPr>
+          <w:sz w:val="24"/>
+        </w:rPr>
+        <w:t xml:space="preserve">" </w:t>
+      </w:r>
+      <w:r>
+        <w:rPr>
+          <w:sz w:val="24"/>
+        </w:rPr>
+        <w:t xml:space="preserve"> </w:t>
+      </w:r>
+      <w:r>
+        <w:rPr>
+          <w:sz w:val="24"/>
+        </w:rPr>
+        <w:t>C:\Users\admin\Desktop\pythondockerfiles</w:t>
+      </w:r>
+    </w:p>
+    <w:p>
+      <w:pPr>
+        <w:rPr>
+          <w:color w:val="FF0000"/>
+          <w:sz w:val="28"/>
+        </w:rPr>
+      </w:pPr>
+      <w:r>
+        <w:rPr>
+          <w:color w:val="FF0000"/>
+          <w:sz w:val="28"/>
+        </w:rPr>
+        <w:t>Run Command:</w:t>
+      </w:r>
+    </w:p>
+    <w:p>
+      <w:pPr>
+        <w:rPr>
+          <w:sz w:val="28"/>
+        </w:rPr>
+      </w:pPr>
+      <w:proofErr w:type="spellStart"/>
+      <w:proofErr w:type="gramStart"/>
+      <w:r>
+        <w:rPr>
+          <w:sz w:val="28"/>
+        </w:rPr>
+        <w:t>docker</w:t>
+      </w:r>
+      <w:proofErr w:type="spellEnd"/>
+      <w:proofErr w:type="gramEnd"/>
+      <w:r>
+        <w:rPr>
+          <w:sz w:val="28"/>
+        </w:rPr>
+        <w:t xml:space="preserve"> run -it </w:t>
+      </w:r>
+      <w:proofErr w:type="spellStart"/>
+      <w:r>
+        <w:rPr>
+          <w:sz w:val="28"/>
+        </w:rPr>
+        <w:t>hello_python:dockerfiles</w:t>
+      </w:r>
+      <w:proofErr w:type="spellEnd"/>
+      <w:r>
+        <w:rPr>
+          <w:sz w:val="28"/>
+        </w:rPr>
+        <w:t xml:space="preserve"> python hello.py</w:t>
+      </w:r>
+    </w:p>
+    <w:p>
+      <w:pPr>
+        <w:rPr>
+          <w:sz w:val="28"/>
+        </w:rPr>
+      </w:pPr>
       <w:bookmarkStart w:id="0" w:name="_GoBack"/>
       <w:bookmarkEnd w:id="0"/>
+    </w:p>
+    <w:p>
+      <w:pPr>
+        <w:rPr>
+          <w:sz w:val="28"/>
+        </w:rPr>
+      </w:pPr>
+      <w:r>
+        <w:rPr>
+          <w:sz w:val="28"/>
+        </w:rPr>
+        <w:t>Pull</w:t>
+      </w:r>
+    </w:p>
+    <w:p>
+      <w:pPr>
+        <w:rPr>
+          <w:sz w:val="28"/>
+        </w:rPr>
+      </w:pPr>
+      <w:r>
+        <w:rPr>
+          <w:sz w:val="28"/>
+        </w:rPr>
+        <w:t>Ex:</w:t>
+      </w:r>
+      <w:r>
+        <w:t xml:space="preserve"> </w:t>
+      </w:r>
+      <w:proofErr w:type="spellStart"/>
+      <w:r>
+        <w:rPr>
+          <w:sz w:val="28"/>
+        </w:rPr>
+        <w:t>docker</w:t>
+      </w:r>
+      <w:proofErr w:type="spellEnd"/>
+      <w:r>
+        <w:rPr>
+          <w:sz w:val="28"/>
+        </w:rPr>
+        <w:t xml:space="preserve"> pull sk5277/fintech</w:t>
+      </w:r>
+      <w:proofErr w:type="gramStart"/>
+      <w:r>
+        <w:rPr>
+          <w:sz w:val="28"/>
+        </w:rPr>
+        <w:t>:1.0</w:t>
+      </w:r>
+      <w:proofErr w:type="gramEnd"/>
+    </w:p>
+    <w:p>
+      <w:pPr>
+        <w:rPr>
+          <w:sz w:val="28"/>
+        </w:rPr>
+      </w:pPr>
+      <w:r>
+        <w:rPr>
+          <w:color w:val="FF0000"/>
+          <w:sz w:val="28"/>
+        </w:rPr>
+        <w:t>Note</w:t>
+      </w:r>
+      <w:r>
+        <w:rPr>
+          <w:sz w:val="28"/>
+        </w:rPr>
+        <w:t>:</w:t>
+      </w:r>
+    </w:p>
+    <w:p>
+      <w:pPr>
+        <w:rPr>
+          <w:color w:val="FF0000"/>
+          <w:sz w:val="28"/>
+        </w:rPr>
+      </w:pPr>
+      <w:r>
+        <w:rPr>
+          <w:sz w:val="28"/>
+        </w:rPr>
+        <w:tab/>
+      </w:r>
+      <w:proofErr w:type="gramStart"/>
+      <w:r>
+        <w:rPr>
+          <w:color w:val="FF0000"/>
+          <w:sz w:val="28"/>
+        </w:rPr>
+        <w:t>sk5277/</w:t>
+      </w:r>
+      <w:proofErr w:type="spellStart"/>
+      <w:r>
+        <w:rPr>
+          <w:color w:val="FF0000"/>
+          <w:sz w:val="28"/>
+        </w:rPr>
+        <w:t>fintech</w:t>
+      </w:r>
+      <w:proofErr w:type="spellEnd"/>
+      <w:proofErr w:type="gramEnd"/>
+      <w:r>
+        <w:rPr>
+          <w:color w:val="FF0000"/>
+          <w:sz w:val="28"/>
+        </w:rPr>
+        <w:t>-&gt; repo name</w:t>
+      </w:r>
     </w:p>
     <w:p>
       <w:pPr>

</xml_diff>